<commit_message>
Added References in the Text
</commit_message>
<xml_diff>
--- a/Documents/Ausarbeitung.docx
+++ b/Documents/Ausarbeitung.docx
@@ -221,15 +221,7 @@
               <w:cnfStyle w:val="000000000000" w:firstRow="0" w:lastRow="0" w:firstColumn="0" w:lastColumn="0" w:oddVBand="0" w:evenVBand="0" w:oddHBand="0" w:evenHBand="0" w:firstRowFirstColumn="0" w:firstRowLastColumn="0" w:lastRowFirstColumn="0" w:lastRowLastColumn="0"/>
             </w:pPr>
             <w:r>
-              <w:t xml:space="preserve">Erstellung </w:t>
-            </w:r>
-            <w:proofErr w:type="spellStart"/>
-            <w:r>
-              <w:t>Figma</w:t>
-            </w:r>
-            <w:proofErr w:type="spellEnd"/>
-            <w:r>
-              <w:t xml:space="preserve"> Kontext</w:t>
+              <w:t>Erstellung Figma Kontext</w:t>
             </w:r>
           </w:p>
         </w:tc>
@@ -260,15 +252,7 @@
               <w:t xml:space="preserve"> (neuronales Netz)</w:t>
             </w:r>
             <w:r>
-              <w:t xml:space="preserve"> </w:t>
-            </w:r>
-            <w:proofErr w:type="spellStart"/>
-            <w:r>
-              <w:t>from</w:t>
-            </w:r>
-            <w:proofErr w:type="spellEnd"/>
-            <w:r>
-              <w:t xml:space="preserve"> Scratch</w:t>
+              <w:t xml:space="preserve"> from Scratch</w:t>
             </w:r>
           </w:p>
         </w:tc>
@@ -304,15 +288,7 @@
               <w:cnfStyle w:val="000000000000" w:firstRow="0" w:lastRow="0" w:firstColumn="0" w:lastColumn="0" w:oddVBand="0" w:evenVBand="0" w:oddHBand="0" w:evenHBand="0" w:firstRowFirstColumn="0" w:firstRowLastColumn="0" w:lastRowFirstColumn="0" w:lastRowLastColumn="0"/>
             </w:pPr>
             <w:r>
-              <w:t xml:space="preserve">Tests mit </w:t>
-            </w:r>
-            <w:proofErr w:type="spellStart"/>
-            <w:r>
-              <w:t>ThreeJS</w:t>
-            </w:r>
-            <w:proofErr w:type="spellEnd"/>
-            <w:r>
-              <w:t xml:space="preserve"> (Kreise und Linien</w:t>
+              <w:t>Tests mit ThreeJS (Kreise und Linien</w:t>
             </w:r>
           </w:p>
         </w:tc>
@@ -325,13 +301,8 @@
               <w:cnfStyle w:val="000000000000" w:firstRow="0" w:lastRow="0" w:firstColumn="0" w:lastColumn="0" w:oddVBand="0" w:evenVBand="0" w:oddHBand="0" w:evenHBand="0" w:firstRowFirstColumn="0" w:firstRowLastColumn="0" w:lastRowFirstColumn="0" w:lastRowLastColumn="0"/>
             </w:pPr>
             <w:r>
-              <w:t xml:space="preserve">Erstellung Wheel und Slider Interaktion mit </w:t>
-            </w:r>
-            <w:proofErr w:type="spellStart"/>
-            <w:r>
-              <w:t>ThreeJS</w:t>
-            </w:r>
-            <w:proofErr w:type="spellEnd"/>
+              <w:t>Erstellung Wheel und Slider Interaktion mit ThreeJS</w:t>
+            </w:r>
           </w:p>
         </w:tc>
       </w:tr>
@@ -355,13 +326,8 @@
               <w:cnfStyle w:val="000000100000" w:firstRow="0" w:lastRow="0" w:firstColumn="0" w:lastColumn="0" w:oddVBand="0" w:evenVBand="0" w:oddHBand="1" w:evenHBand="0" w:firstRowFirstColumn="0" w:firstRowLastColumn="0" w:lastRowFirstColumn="0" w:lastRowLastColumn="0"/>
             </w:pPr>
             <w:r>
-              <w:t xml:space="preserve">Tests </w:t>
-            </w:r>
-            <w:proofErr w:type="spellStart"/>
-            <w:r>
-              <w:t>Tensorflow</w:t>
-            </w:r>
-            <w:proofErr w:type="spellEnd"/>
+              <w:t>Tests Tensorflow</w:t>
+            </w:r>
           </w:p>
         </w:tc>
         <w:tc>
@@ -430,21 +396,8 @@
               <w:cnfStyle w:val="000000100000" w:firstRow="0" w:lastRow="0" w:firstColumn="0" w:lastColumn="0" w:oddVBand="0" w:evenVBand="0" w:oddHBand="1" w:evenHBand="0" w:firstRowFirstColumn="0" w:firstRowLastColumn="0" w:lastRowFirstColumn="0" w:lastRowLastColumn="0"/>
             </w:pPr>
             <w:r>
-              <w:t xml:space="preserve">Dynamisches Erzeugen von </w:t>
-            </w:r>
-            <w:proofErr w:type="spellStart"/>
-            <w:r>
-              <w:t>Layers</w:t>
-            </w:r>
-            <w:proofErr w:type="spellEnd"/>
-            <w:r>
-              <w:t xml:space="preserve"> + </w:t>
-            </w:r>
-            <w:proofErr w:type="spellStart"/>
-            <w:r>
-              <w:t>Tensorflow</w:t>
-            </w:r>
-            <w:proofErr w:type="spellEnd"/>
+              <w:t>Dynamisches Erzeugen von Layers + Tensorflow</w:t>
+            </w:r>
           </w:p>
         </w:tc>
         <w:tc>
@@ -456,15 +409,7 @@
               <w:cnfStyle w:val="000000100000" w:firstRow="0" w:lastRow="0" w:firstColumn="0" w:lastColumn="0" w:oddVBand="0" w:evenVBand="0" w:oddHBand="1" w:evenHBand="0" w:firstRowFirstColumn="0" w:firstRowLastColumn="0" w:lastRowFirstColumn="0" w:lastRowLastColumn="0"/>
             </w:pPr>
             <w:r>
-              <w:t xml:space="preserve">Erzeugung </w:t>
-            </w:r>
-            <w:proofErr w:type="spellStart"/>
-            <w:r>
-              <w:t>TikTakToe</w:t>
-            </w:r>
-            <w:proofErr w:type="spellEnd"/>
-            <w:r>
-              <w:t xml:space="preserve"> und Studentenwohnheim Datensatz</w:t>
+              <w:t>Erzeugung TikTakToe und Studentenwohnheim Datensatz</w:t>
             </w:r>
           </w:p>
         </w:tc>
@@ -486,15 +431,7 @@
               <w:cnfStyle w:val="000000000000" w:firstRow="0" w:lastRow="0" w:firstColumn="0" w:lastColumn="0" w:oddVBand="0" w:evenVBand="0" w:oddHBand="0" w:evenHBand="0" w:firstRowFirstColumn="0" w:firstRowLastColumn="0" w:lastRowFirstColumn="0" w:lastRowLastColumn="0"/>
             </w:pPr>
             <w:r>
-              <w:t xml:space="preserve">Tests-NN </w:t>
-            </w:r>
-            <w:proofErr w:type="spellStart"/>
-            <w:r>
-              <w:t>TikTakToe</w:t>
-            </w:r>
-            <w:proofErr w:type="spellEnd"/>
-            <w:r>
-              <w:t xml:space="preserve"> Problem</w:t>
+              <w:t>Tests-NN TikTakToe Problem</w:t>
             </w:r>
           </w:p>
         </w:tc>
@@ -507,15 +444,7 @@
               <w:cnfStyle w:val="000000000000" w:firstRow="0" w:lastRow="0" w:firstColumn="0" w:lastColumn="0" w:oddVBand="0" w:evenVBand="0" w:oddHBand="0" w:evenHBand="0" w:firstRowFirstColumn="0" w:firstRowLastColumn="0" w:lastRowFirstColumn="0" w:lastRowLastColumn="0"/>
             </w:pPr>
             <w:r>
-              <w:t xml:space="preserve">Tests-NN </w:t>
-            </w:r>
-            <w:proofErr w:type="spellStart"/>
-            <w:r>
-              <w:t>TikTakToe</w:t>
-            </w:r>
-            <w:proofErr w:type="spellEnd"/>
-            <w:r>
-              <w:t xml:space="preserve"> Problem + Tests Studen</w:t>
+              <w:t>Tests-NN TikTakToe Problem + Tests Studen</w:t>
             </w:r>
             <w:r>
               <w:t>tenwohnheim</w:t>
@@ -747,13 +676,8 @@
               <w:cnfStyle w:val="000000000000" w:firstRow="0" w:lastRow="0" w:firstColumn="0" w:lastColumn="0" w:oddVBand="0" w:evenVBand="0" w:oddHBand="0" w:evenHBand="0" w:firstRowFirstColumn="0" w:firstRowLastColumn="0" w:lastRowFirstColumn="0" w:lastRowLastColumn="0"/>
             </w:pPr>
             <w:r>
-              <w:t xml:space="preserve">Einarbeitung der Funktionen des </w:t>
-            </w:r>
-            <w:proofErr w:type="spellStart"/>
-            <w:r>
-              <w:t>Interatkionsprototypen</w:t>
-            </w:r>
-            <w:proofErr w:type="spellEnd"/>
+              <w:t>Einarbeitung der Funktionen des Interatkionsprototypen</w:t>
+            </w:r>
           </w:p>
         </w:tc>
       </w:tr>
@@ -829,6 +753,9 @@
       </w:r>
       <w:r>
         <w:t xml:space="preserve"> kennenlernen. Es gibt bereits ähnliche Ansätze Tools </w:t>
+      </w:r>
+      <w:r>
+        <w:t>(</w:t>
       </w:r>
       <w:hyperlink r:id="rId4" w:history="1">
         <w:r>
@@ -877,35 +804,7 @@
           <w:rPr>
             <w:rStyle w:val="Hyperlink"/>
           </w:rPr>
-          <w:t>ID_XAI_TS/</w:t>
-        </w:r>
-        <w:proofErr w:type="spellStart"/>
-        <w:r>
-          <w:rPr>
-            <w:rStyle w:val="Hyperlink"/>
-          </w:rPr>
-          <w:t>Documents</w:t>
-        </w:r>
-        <w:proofErr w:type="spellEnd"/>
-        <w:r>
-          <w:rPr>
-            <w:rStyle w:val="Hyperlink"/>
-          </w:rPr>
-          <w:t xml:space="preserve">/Personas at </w:t>
-        </w:r>
-        <w:proofErr w:type="spellStart"/>
-        <w:r>
-          <w:rPr>
-            <w:rStyle w:val="Hyperlink"/>
-          </w:rPr>
-          <w:t>main</w:t>
-        </w:r>
-        <w:proofErr w:type="spellEnd"/>
-        <w:r>
-          <w:rPr>
-            <w:rStyle w:val="Hyperlink"/>
-          </w:rPr>
-          <w:t xml:space="preserve"> · Z3r0cks/ID_XAI_TS (github.com)</w:t>
+          <w:t>ID_XAI_TS/Documents/Personas at main · Z3r0cks/ID_XAI_TS (github.com)</w:t>
         </w:r>
       </w:hyperlink>
       <w:r>
@@ -925,35 +824,7 @@
           <w:rPr>
             <w:rStyle w:val="Hyperlink"/>
           </w:rPr>
-          <w:t>ID_XAI_TS/</w:t>
-        </w:r>
-        <w:proofErr w:type="spellStart"/>
-        <w:r>
-          <w:rPr>
-            <w:rStyle w:val="Hyperlink"/>
-          </w:rPr>
-          <w:t>Documents</w:t>
-        </w:r>
-        <w:proofErr w:type="spellEnd"/>
-        <w:r>
-          <w:rPr>
-            <w:rStyle w:val="Hyperlink"/>
-          </w:rPr>
-          <w:t xml:space="preserve">/Szenario at </w:t>
-        </w:r>
-        <w:proofErr w:type="spellStart"/>
-        <w:r>
-          <w:rPr>
-            <w:rStyle w:val="Hyperlink"/>
-          </w:rPr>
-          <w:t>main</w:t>
-        </w:r>
-        <w:proofErr w:type="spellEnd"/>
-        <w:r>
-          <w:rPr>
-            <w:rStyle w:val="Hyperlink"/>
-          </w:rPr>
-          <w:t xml:space="preserve"> · Z3r0cks/ID_XAI_TS (github.com)</w:t>
+          <w:t>ID_XAI_TS/Documents/Szenario at main · Z3r0cks/ID_XAI_TS (github.com)</w:t>
         </w:r>
       </w:hyperlink>
       <w:r>
@@ -970,53 +841,19 @@
     </w:p>
     <w:p>
       <w:r>
-        <w:t>Mithilfe der Personas konnte ein „klickbarer“-</w:t>
-      </w:r>
-      <w:proofErr w:type="spellStart"/>
-      <w:r>
-        <w:t>Figma</w:t>
-      </w:r>
-      <w:proofErr w:type="spellEnd"/>
-      <w:r>
-        <w:t xml:space="preserve"> Prototyp erstellt werden, welcher für uns den Use-Case verdeutlichte.</w:t>
+        <w:t>Mithilfe der Personas konnte ein „klickbarer“-Figma Prototyp erstellt werden, welcher für uns den Use-Case verdeutlichte.</w:t>
       </w:r>
       <w:r>
         <w:t xml:space="preserve"> (</w:t>
       </w:r>
-      <w:proofErr w:type="spellStart"/>
-      <w:r>
-        <w:fldChar w:fldCharType="begin"/>
-      </w:r>
-      <w:r>
-        <w:instrText>HYPERLINK "https://www.figma.com/file/IPAPgOgXqxD9lLfVlNVUVv/NN_Explainer?type=design&amp;node-id=0-1&amp;mode=design"</w:instrText>
-      </w:r>
-      <w:r>
-        <w:fldChar w:fldCharType="separate"/>
-      </w:r>
-      <w:r>
-        <w:rPr>
-          <w:rStyle w:val="Hyperlink"/>
-        </w:rPr>
-        <w:t>NN_Explainer</w:t>
-      </w:r>
-      <w:proofErr w:type="spellEnd"/>
-      <w:r>
-        <w:rPr>
-          <w:rStyle w:val="Hyperlink"/>
-        </w:rPr>
-        <w:t xml:space="preserve"> – </w:t>
-      </w:r>
-      <w:proofErr w:type="spellStart"/>
-      <w:r>
-        <w:rPr>
-          <w:rStyle w:val="Hyperlink"/>
-        </w:rPr>
-        <w:t>Figma</w:t>
-      </w:r>
-      <w:proofErr w:type="spellEnd"/>
-      <w:r>
-        <w:fldChar w:fldCharType="end"/>
-      </w:r>
+      <w:hyperlink r:id="rId7" w:history="1">
+        <w:r>
+          <w:rPr>
+            <w:rStyle w:val="Hyperlink"/>
+          </w:rPr>
+          <w:t>NN_Explainer – Figma</w:t>
+        </w:r>
+      </w:hyperlink>
       <w:r>
         <w:t>) Lernende würden an einem Desktop-PC auf einer Website Informationen über Neuronale Netze in verschiedenen Kapitel abrufen können. Auf dieser Website wäre das interaktive Tool als eigenes Kapitel oder am Ende eines passenden Kapitels eingebettet.</w:t>
       </w:r>
@@ -1032,15 +869,7 @@
         <w:t>Umsetzung</w:t>
       </w:r>
       <w:r>
-        <w:t xml:space="preserve"> des Tools. Nicht auf die komplette Umsetzung der Website mit dem Tool, da dies den Rahmen für uns gesprengt hätte. Dieser </w:t>
-      </w:r>
-      <w:proofErr w:type="spellStart"/>
-      <w:r>
-        <w:t>Figma</w:t>
-      </w:r>
-      <w:proofErr w:type="spellEnd"/>
-      <w:r>
-        <w:t>-Kontext half uns aber das Tool auf bestimmte Weise zu entwerfen, wie z.B. die Beachtung von verschiedenen Desktop-Größen (Kamera-Handling in der Szene), jedoch nicht die Auslegung für Mobile, da wir davon ausgehen, dass die Nutzer für eine konzentrierte Lernatmosphäre eher an Desktop-PCs sitzen mit einer Scroll-Möglichkeit (Maus oder Touchpad eines Laptops).</w:t>
+        <w:t xml:space="preserve"> des Tools. Nicht auf die komplette Umsetzung der Website mit dem Tool, da dies den Rahmen für uns gesprengt hätte. Dieser Figma-Kontext half uns aber das Tool auf bestimmte Weise zu entwerfen, wie z.B. die Beachtung von verschiedenen Desktop-Größen (Kamera-Handling in der Szene), jedoch nicht die Auslegung für Mobile, da wir davon ausgehen, dass die Nutzer für eine konzentrierte Lernatmosphäre eher an Desktop-PCs sitzen mit einer Scroll-Möglichkeit (Maus oder Touchpad eines Laptops).</w:t>
       </w:r>
     </w:p>
     <w:p>
@@ -1053,136 +882,14 @@
     </w:p>
     <w:p>
       <w:r>
-        <w:t xml:space="preserve">Damit die Kamera zentral auf die </w:t>
-      </w:r>
-      <w:proofErr w:type="spellStart"/>
-      <w:r>
-        <w:t>Layers</w:t>
-      </w:r>
-      <w:proofErr w:type="spellEnd"/>
-      <w:r>
-        <w:t xml:space="preserve"> gerichtet ist in Abhängigkeit von der Anzahl der Neuronen wie viele in einem Layer sind und wie viele Layer es gibt habe ich eine Kamera-Steuerungsklasse erstellt, mit welcher das neuronale Netz zentriert im Bild bleibt. (</w:t>
-      </w:r>
-      <w:hyperlink r:id="rId7" w:history="1">
-        <w:r>
-          <w:rPr>
-            <w:rStyle w:val="Hyperlink"/>
-          </w:rPr>
-          <w:t>ID_XAI_TS/</w:t>
-        </w:r>
-        <w:proofErr w:type="spellStart"/>
-        <w:r>
-          <w:rPr>
-            <w:rStyle w:val="Hyperlink"/>
-          </w:rPr>
-          <w:t>src</w:t>
-        </w:r>
-        <w:proofErr w:type="spellEnd"/>
-        <w:r>
-          <w:rPr>
-            <w:rStyle w:val="Hyperlink"/>
-          </w:rPr>
-          <w:t>/</w:t>
-        </w:r>
-        <w:proofErr w:type="spellStart"/>
-        <w:r>
-          <w:rPr>
-            <w:rStyle w:val="Hyperlink"/>
-          </w:rPr>
-          <w:t>classes</w:t>
-        </w:r>
-        <w:proofErr w:type="spellEnd"/>
-        <w:r>
-          <w:rPr>
-            <w:rStyle w:val="Hyperlink"/>
-          </w:rPr>
-          <w:t>/</w:t>
-        </w:r>
-        <w:proofErr w:type="spellStart"/>
-        <w:r>
-          <w:rPr>
-            <w:rStyle w:val="Hyperlink"/>
-          </w:rPr>
-          <w:t>CameraHandler.ts</w:t>
-        </w:r>
-        <w:proofErr w:type="spellEnd"/>
-        <w:r>
-          <w:rPr>
-            <w:rStyle w:val="Hyperlink"/>
-          </w:rPr>
-          <w:t xml:space="preserve"> at </w:t>
-        </w:r>
-        <w:proofErr w:type="spellStart"/>
-        <w:r>
-          <w:rPr>
-            <w:rStyle w:val="Hyperlink"/>
-          </w:rPr>
-          <w:t>main</w:t>
-        </w:r>
-        <w:proofErr w:type="spellEnd"/>
-        <w:r>
-          <w:rPr>
-            <w:rStyle w:val="Hyperlink"/>
-          </w:rPr>
-          <w:t xml:space="preserve"> · Z3r0cks/ID_XAI_TS (github.com)</w:t>
-        </w:r>
-      </w:hyperlink>
-      <w:r>
-        <w:t>)</w:t>
-      </w:r>
-    </w:p>
-    <w:p>
-      <w:r>
-        <w:t>Um die Kommunikation zwischen unseren Programmierteilen zu verbessern habe ich ein Klassendiagramm erzeugt. (</w:t>
+        <w:t>Damit die Kamera zentral auf die Layers gerichtet ist in Abhängigkeit von der Anzahl der Neuronen wie viele in einem Layer sind und wie viele Layer es gibt habe ich eine Kamera-Steuerungsklasse erstellt, mit welcher das neuronale Netz zentriert im Bild bleibt. (</w:t>
       </w:r>
       <w:hyperlink r:id="rId8" w:history="1">
         <w:r>
           <w:rPr>
             <w:rStyle w:val="Hyperlink"/>
           </w:rPr>
-          <w:t>ID_XAI_TS/</w:t>
-        </w:r>
-        <w:proofErr w:type="spellStart"/>
-        <w:r>
-          <w:rPr>
-            <w:rStyle w:val="Hyperlink"/>
-          </w:rPr>
-          <w:t>Documents</w:t>
-        </w:r>
-        <w:proofErr w:type="spellEnd"/>
-        <w:r>
-          <w:rPr>
-            <w:rStyle w:val="Hyperlink"/>
-          </w:rPr>
-          <w:t>/</w:t>
-        </w:r>
-        <w:proofErr w:type="spellStart"/>
-        <w:r>
-          <w:rPr>
-            <w:rStyle w:val="Hyperlink"/>
-          </w:rPr>
-          <w:t>interactUML.drawio</w:t>
-        </w:r>
-        <w:proofErr w:type="spellEnd"/>
-        <w:r>
-          <w:rPr>
-            <w:rStyle w:val="Hyperlink"/>
-          </w:rPr>
-          <w:t xml:space="preserve"> at </w:t>
-        </w:r>
-        <w:proofErr w:type="spellStart"/>
-        <w:r>
-          <w:rPr>
-            <w:rStyle w:val="Hyperlink"/>
-          </w:rPr>
-          <w:t>main</w:t>
-        </w:r>
-        <w:proofErr w:type="spellEnd"/>
-        <w:r>
-          <w:rPr>
-            <w:rStyle w:val="Hyperlink"/>
-          </w:rPr>
-          <w:t xml:space="preserve"> · Z3r0cks/ID_XAI_TS (github.com)</w:t>
+          <w:t>ID_XAI_TS/src/classes/CameraHandler.ts at main · Z3r0cks/ID_XAI_TS (github.com)</w:t>
         </w:r>
       </w:hyperlink>
       <w:r>
@@ -1191,231 +898,99 @@
     </w:p>
     <w:p>
       <w:r>
-        <w:t>Die Interaktionen des Nutzers werden über die Klassen in der Interaktions-</w:t>
-      </w:r>
-      <w:proofErr w:type="spellStart"/>
-      <w:r>
-        <w:t>Lib</w:t>
-      </w:r>
-      <w:proofErr w:type="spellEnd"/>
-      <w:r>
-        <w:t xml:space="preserve"> gesteuert. (</w:t>
+        <w:t>Um die Kommunikation zwischen unseren Programmierteilen zu verbessern habe ich ein Klassendiagramm erzeugt. (</w:t>
       </w:r>
       <w:hyperlink r:id="rId9" w:history="1">
         <w:r>
           <w:rPr>
             <w:rStyle w:val="Hyperlink"/>
           </w:rPr>
-          <w:t>ID_XAI_TS/</w:t>
-        </w:r>
-        <w:proofErr w:type="spellStart"/>
-        <w:r>
-          <w:rPr>
-            <w:rStyle w:val="Hyperlink"/>
-          </w:rPr>
-          <w:t>src</w:t>
-        </w:r>
-        <w:proofErr w:type="spellEnd"/>
-        <w:r>
-          <w:rPr>
-            <w:rStyle w:val="Hyperlink"/>
-          </w:rPr>
-          <w:t>/</w:t>
-        </w:r>
-        <w:proofErr w:type="spellStart"/>
-        <w:r>
-          <w:rPr>
-            <w:rStyle w:val="Hyperlink"/>
-          </w:rPr>
-          <w:t>classes</w:t>
-        </w:r>
-        <w:proofErr w:type="spellEnd"/>
-        <w:r>
-          <w:rPr>
-            <w:rStyle w:val="Hyperlink"/>
-          </w:rPr>
-          <w:t>/</w:t>
-        </w:r>
-        <w:proofErr w:type="spellStart"/>
-        <w:r>
-          <w:rPr>
-            <w:rStyle w:val="Hyperlink"/>
-          </w:rPr>
-          <w:t>InteractionLib</w:t>
-        </w:r>
-        <w:proofErr w:type="spellEnd"/>
-        <w:r>
-          <w:rPr>
-            <w:rStyle w:val="Hyperlink"/>
-          </w:rPr>
-          <w:t xml:space="preserve"> at </w:t>
-        </w:r>
-        <w:proofErr w:type="spellStart"/>
-        <w:r>
-          <w:rPr>
-            <w:rStyle w:val="Hyperlink"/>
-          </w:rPr>
-          <w:t>main</w:t>
-        </w:r>
-        <w:proofErr w:type="spellEnd"/>
-        <w:r>
-          <w:rPr>
-            <w:rStyle w:val="Hyperlink"/>
-          </w:rPr>
-          <w:t xml:space="preserve"> · Z3r0cks/ID_XAI_TS (github.com)</w:t>
+          <w:t>ID_XAI_TS/Documents/interactUML.drawio at main · Z3r0cks/ID_XAI_TS (github.com)</w:t>
         </w:r>
       </w:hyperlink>
       <w:r>
-        <w:t>) Durch einen Parameter in der „</w:t>
-      </w:r>
-      <w:proofErr w:type="spellStart"/>
-      <w:r>
-        <w:t>InteractionFactory</w:t>
-      </w:r>
-      <w:proofErr w:type="spellEnd"/>
-      <w:r>
-        <w:t>“ (</w:t>
+        <w:t>)</w:t>
+      </w:r>
+    </w:p>
+    <w:p>
+      <w:r>
+        <w:t>Die Interaktionen des Nutzers werden über die Klassen in der Interaktions-Lib gesteuert. (</w:t>
       </w:r>
       <w:hyperlink r:id="rId10" w:history="1">
         <w:r>
           <w:rPr>
             <w:rStyle w:val="Hyperlink"/>
           </w:rPr>
-          <w:t>ID_XAI_TS/</w:t>
+          <w:t>ID_XAI_TS/src/classes/InteractionLib at main · Z3r0cks/ID_XAI_TS (github.com)</w:t>
         </w:r>
-        <w:proofErr w:type="spellStart"/>
+      </w:hyperlink>
+      <w:r>
+        <w:t>) Durch einen Parameter in der „InteractionFactory“ (</w:t>
+      </w:r>
+      <w:hyperlink r:id="rId11" w:history="1">
         <w:r>
           <w:rPr>
             <w:rStyle w:val="Hyperlink"/>
           </w:rPr>
-          <w:t>src</w:t>
+          <w:t xml:space="preserve">ID_XAI_TS/src/classes/InteractionLib/InteractionFactory.ts at </w:t>
         </w:r>
-        <w:proofErr w:type="spellEnd"/>
-        <w:r>
-          <w:rPr>
-            <w:rStyle w:val="Hyperlink"/>
-          </w:rPr>
-          <w:t>/</w:t>
-        </w:r>
-        <w:proofErr w:type="spellStart"/>
-        <w:r>
-          <w:rPr>
-            <w:rStyle w:val="Hyperlink"/>
-          </w:rPr>
-          <w:t>classes</w:t>
-        </w:r>
-        <w:proofErr w:type="spellEnd"/>
-        <w:r>
-          <w:rPr>
-            <w:rStyle w:val="Hyperlink"/>
-          </w:rPr>
-          <w:t>/</w:t>
-        </w:r>
-        <w:proofErr w:type="spellStart"/>
-        <w:r>
-          <w:rPr>
-            <w:rStyle w:val="Hyperlink"/>
-          </w:rPr>
-          <w:t>InteractionLib</w:t>
-        </w:r>
-        <w:proofErr w:type="spellEnd"/>
-        <w:r>
-          <w:rPr>
-            <w:rStyle w:val="Hyperlink"/>
-          </w:rPr>
-          <w:t>/</w:t>
-        </w:r>
-        <w:proofErr w:type="spellStart"/>
-        <w:r>
-          <w:rPr>
-            <w:rStyle w:val="Hyperlink"/>
-          </w:rPr>
-          <w:t>InteractionFactory.ts</w:t>
-        </w:r>
-        <w:proofErr w:type="spellEnd"/>
-        <w:r>
-          <w:rPr>
-            <w:rStyle w:val="Hyperlink"/>
-          </w:rPr>
-          <w:t xml:space="preserve"> at </w:t>
-        </w:r>
-        <w:proofErr w:type="spellStart"/>
         <w:r>
           <w:rPr>
             <w:rStyle w:val="Hyperlink"/>
           </w:rPr>
           <w:lastRenderedPageBreak/>
-          <w:t>main</w:t>
+          <w:t>main · Z3r0cks/ID_XAI_TS (github.com)</w:t>
         </w:r>
-        <w:proofErr w:type="spellEnd"/>
+      </w:hyperlink>
+      <w:r>
+        <w:t>) kann gesteuert werden, ob deine „Wheel“ oder eine „Slider“ Interaktion erzeugt werden soll.</w:t>
+      </w:r>
+      <w:r>
+        <w:t xml:space="preserve"> Diese Klassen wurden zuerst in einem JavaScript Projekt erstellt. Bei der Umstellung auf Type</w:t>
+      </w:r>
+      <w:r>
+        <w:t>S</w:t>
+      </w:r>
+      <w:r>
+        <w:t>cript wurden die Klassen aber angepasst.</w:t>
+      </w:r>
+    </w:p>
+    <w:p>
+      <w:r>
+        <w:t xml:space="preserve">Um Datensätze zu haben mit welchen wir NNs trainieren konnten erzeugte ich einmal einen TikTakToe-Datensatz und einen Wohnungen-Datensatz. Diese wurden durch Brute-Force-Python Scripte erzeugt. Bei dem TikTakToe Datensatz wurde viel mit Zufalls-Zahlen gearbeitet und in dem Datensatz der Wohnungen wurden logische Regeln und ebenfalls Zufallszahlen verwendet um die Daten zu generieren und zu labeln. </w:t>
+      </w:r>
+      <w:r>
+        <w:t>(</w:t>
+      </w:r>
+      <w:hyperlink r:id="rId12" w:history="1">
         <w:r>
           <w:rPr>
             <w:rStyle w:val="Hyperlink"/>
           </w:rPr>
-          <w:t xml:space="preserve"> · Z3r0cks/ID_XAI_TS (github.com)</w:t>
+          <w:t>ID_XAI_TS/DataSets at main · Z3r0cks/ID_XAI_TS (github.com)</w:t>
         </w:r>
       </w:hyperlink>
       <w:r>
-        <w:t>) kann gesteuert werden, ob deine „Wheel“ oder eine „Slider“ Interaktion erzeugt werden soll.</w:t>
-      </w:r>
-      <w:r>
-        <w:t xml:space="preserve"> Diese Klassen wurden zuerst in einem JavaScript Projekt erstellt. Bei der Umstellung auf </w:t>
-      </w:r>
-      <w:proofErr w:type="spellStart"/>
-      <w:r>
-        <w:t>Type</w:t>
-      </w:r>
-      <w:r>
-        <w:t>S</w:t>
-      </w:r>
-      <w:r>
-        <w:t>cript</w:t>
-      </w:r>
-      <w:proofErr w:type="spellEnd"/>
-      <w:r>
-        <w:t xml:space="preserve"> wurden die Klassen aber angepasst.</w:t>
+        <w:t>)</w:t>
       </w:r>
     </w:p>
     <w:p>
       <w:r>
-        <w:t xml:space="preserve">Um Datensätze zu haben mit welchen wir NNs trainieren konnten erzeugte ich einmal einen </w:t>
-      </w:r>
-      <w:proofErr w:type="spellStart"/>
-      <w:r>
-        <w:t>TikTakToe</w:t>
-      </w:r>
-      <w:proofErr w:type="spellEnd"/>
-      <w:r>
-        <w:t xml:space="preserve">-Datensatz und einen Wohnungen-Datensatz. Diese wurden durch Brute-Force-Python </w:t>
-      </w:r>
-      <w:proofErr w:type="spellStart"/>
-      <w:r>
-        <w:t>Scripte</w:t>
-      </w:r>
-      <w:proofErr w:type="spellEnd"/>
-      <w:r>
-        <w:t xml:space="preserve"> erzeugt. Bei dem </w:t>
-      </w:r>
-      <w:proofErr w:type="spellStart"/>
-      <w:r>
-        <w:t>TikTakToe</w:t>
-      </w:r>
-      <w:proofErr w:type="spellEnd"/>
-      <w:r>
-        <w:t xml:space="preserve"> Datensatz wurde viel mit Zufalls-Zahlen gearbeitet und in dem Datensatz der Wohnungen wurden logische Regeln und ebenfalls Zufallszahlen verwendet um die Daten zu generieren und zu labeln. </w:t>
-      </w:r>
-    </w:p>
-    <w:p>
-      <w:r>
-        <w:t xml:space="preserve">Um die NNs zu testen welche aus den Datensätzen entstehen können habe ich mit </w:t>
-      </w:r>
-      <w:proofErr w:type="spellStart"/>
-      <w:r>
-        <w:t>Jupyter</w:t>
-      </w:r>
-      <w:proofErr w:type="spellEnd"/>
-      <w:r>
-        <w:t>-Notebooks gearbeitet.</w:t>
+        <w:t>Um die NNs zu testen welche aus den Datensätzen entstehen können habe ich mit Jupyter-Notebooks gearbeitet.</w:t>
+      </w:r>
+      <w:r>
+        <w:t xml:space="preserve"> (</w:t>
+      </w:r>
+      <w:hyperlink r:id="rId13" w:history="1">
+        <w:r>
+          <w:rPr>
+            <w:rStyle w:val="Hyperlink"/>
+          </w:rPr>
+          <w:t>ID_XAI_TS/DataSets/JupyterTests at main · Z3r0cks/ID_XAI_TS (github.com)</w:t>
+        </w:r>
+      </w:hyperlink>
+      <w:r>
+        <w:t>)</w:t>
       </w:r>
     </w:p>
     <w:p>
@@ -1428,71 +1003,93 @@
         <w:t>Da die Kombination zwischen unserem Hauptprojekt und dem Projekt an welchem ich mit den Interaktion gearbeitet habe zu komplex war um in der Zeit bis zur Endpräsentation zu kombinieren</w:t>
       </w:r>
       <w:r>
-        <w:t xml:space="preserve">, habe ich einen ersten testbaren Prototyp in meinem Projekt erzeugt. Das Modell ist in seinen </w:t>
-      </w:r>
-      <w:proofErr w:type="spellStart"/>
-      <w:r>
-        <w:t>Layern</w:t>
-      </w:r>
-      <w:proofErr w:type="spellEnd"/>
-      <w:r>
-        <w:t xml:space="preserve">, Neuronen und Output Möglichkeiten statisch. Das Modell wird beim Start 200 mal mit dem Wohnungs-Datensatz trainiert. Danach kann der Tester die beiden Interaktionen unter Anleitung testen. </w:t>
-      </w:r>
-      <w:hyperlink r:id="rId11" w:history="1">
+        <w:t xml:space="preserve">, habe ich einen ersten testbaren Prototyp in meinem Projekt erzeugt. Das Modell ist in seinen Layern, Neuronen und Output Möglichkeiten statisch. Das Modell wird beim Start 200 mal mit dem Wohnungs-Datensatz trainiert. Danach kann der Tester die beiden Interaktionen unter Anleitung testen. </w:t>
+      </w:r>
+      <w:hyperlink r:id="rId14" w:history="1">
         <w:r>
           <w:rPr>
             <w:rStyle w:val="Hyperlink"/>
             <w:lang w:val="en-US"/>
           </w:rPr>
-          <w:t>LksWllmnn/</w:t>
+          <w:t>LksWllmnn/NeuroInteract: Interaction with a small Neuronal Network (github.com)</w:t>
         </w:r>
-        <w:proofErr w:type="spellStart"/>
+      </w:hyperlink>
+      <w:r>
+        <w:rPr>
+          <w:lang w:val="en-US"/>
+        </w:rPr>
+        <w:t xml:space="preserve"> </w:t>
+      </w:r>
+    </w:p>
+    <w:p>
+      <w:pPr>
+        <w:pStyle w:val="berschrift2"/>
+      </w:pPr>
+      <w:r>
+        <w:t>Bewerten 1</w:t>
+      </w:r>
+    </w:p>
+    <w:p>
+      <w:pPr>
+        <w:rPr>
+          <w:lang w:val="en-US"/>
+        </w:rPr>
+      </w:pPr>
+      <w:r>
+        <w:t xml:space="preserve">Um unsere </w:t>
+      </w:r>
+      <w:r>
+        <w:t>wissenschaftliche Fragen für das Projekt zu bearbeiten habe ich einen einfachen Fragebogen erstellt.</w:t>
+      </w:r>
+      <w:r>
+        <w:t xml:space="preserve"> (</w:t>
+      </w:r>
+      <w:hyperlink r:id="rId15" w:history="1">
+        <w:r>
+          <w:rPr>
+            <w:rStyle w:val="Hyperlink"/>
+          </w:rPr>
+          <w:t>ID_XAI_TS/Documents/Fragebogen Interaktion der Anwendung KI.pdf at main · Z3r0cks/ID_XAI_TS (github.com)</w:t>
+        </w:r>
+      </w:hyperlink>
+      <w:r>
+        <w:t>)</w:t>
+      </w:r>
+      <w:r>
+        <w:t xml:space="preserve"> Im ersten Teil des Fragebogens gibt es qualitative Fragen zur Nutzung des Prototypen. Hierbei war die Intuition, dass wir ein genaueres Verständnis bekommen welche </w:t>
+      </w:r>
+      <w:r>
+        <w:t>Interaktion</w:t>
+      </w:r>
+      <w:r>
+        <w:t xml:space="preserve"> für NNs angenehmer ist und nicht nur</w:t>
+      </w:r>
+      <w:r>
+        <w:t xml:space="preserve"> ob eine Testperson das Mausrad oder einen Slider lieber mag. Im zweiten Teil haben wir den wissenschaftlichen „SUS“-Fragebogen verwendet um einen wissenschaftlich Bewährten Fragebogen für unsere Evaluation heran ziehen zu können.</w:t>
+      </w:r>
+      <w:r>
+        <w:t xml:space="preserve"> </w:t>
+      </w:r>
+      <w:r>
+        <w:rPr>
+          <w:lang w:val="en-US"/>
+        </w:rPr>
+        <w:t>(</w:t>
+      </w:r>
+      <w:hyperlink r:id="rId16" w:history="1">
         <w:r>
           <w:rPr>
             <w:rStyle w:val="Hyperlink"/>
             <w:lang w:val="en-US"/>
           </w:rPr>
-          <w:t>NeuroInteract</w:t>
-        </w:r>
-        <w:proofErr w:type="spellEnd"/>
-        <w:r>
-          <w:rPr>
-            <w:rStyle w:val="Hyperlink"/>
-            <w:lang w:val="en-US"/>
-          </w:rPr>
-          <w:t>: Interaction with a small Neuronal Network (github.com)</w:t>
+          <w:t>(PDF) SUS: A quick and dirty usability scale (researchgate.net)</w:t>
         </w:r>
       </w:hyperlink>
       <w:r>
         <w:rPr>
           <w:lang w:val="en-US"/>
         </w:rPr>
-        <w:t xml:space="preserve"> </w:t>
-      </w:r>
-    </w:p>
-    <w:p>
-      <w:pPr>
-        <w:pStyle w:val="berschrift2"/>
-      </w:pPr>
-      <w:r>
-        <w:t>Bewerten 1</w:t>
-      </w:r>
-    </w:p>
-    <w:p>
-      <w:r>
-        <w:t xml:space="preserve">Um unsere </w:t>
-      </w:r>
-      <w:r>
-        <w:t xml:space="preserve">wissenschaftliche Fragen für das Projekt zu bearbeiten habe ich einen einfachen Fragebogen erstellt. Im ersten Teil des Fragebogens gibt es qualitative Fragen zur Nutzung des Prototypen. Hierbei war die Intuition, dass wir ein genaueres Verständnis bekommen welche </w:t>
-      </w:r>
-      <w:r>
-        <w:t>Interaktion</w:t>
-      </w:r>
-      <w:r>
-        <w:t xml:space="preserve"> für NNs angenehmer ist und nicht nur</w:t>
-      </w:r>
-      <w:r>
-        <w:t xml:space="preserve"> ob eine Testperson das Mausrad oder einen Slider lieber mag. Im zweiten Teil haben wir den wissenschaftlichen „SUS“-Fragebogen verwendet um einen wissenschaftlich Bewährten Fragebogen für unsere Evaluation heran ziehen zu können.</w:t>
+        <w:t>)</w:t>
       </w:r>
     </w:p>
     <w:sectPr>
@@ -2107,6 +1704,7 @@
   <w:style w:type="character" w:default="1" w:styleId="Absatz-Standardschriftart">
     <w:name w:val="Default Paragraph Font"/>
     <w:uiPriority w:val="1"/>
+    <w:semiHidden/>
     <w:unhideWhenUsed/>
   </w:style>
   <w:style w:type="table" w:default="1" w:styleId="NormaleTabelle">

</xml_diff>

<commit_message>
ADD: img from applications; ADD: final version from docu
</commit_message>
<xml_diff>
--- a/Documents/Ausarbeitung.docx
+++ b/Documents/Ausarbeitung.docx
@@ -16,6 +16,9 @@
       </w:pPr>
       <w:r>
         <w:t>Arbeitsaufteilung</w:t>
+      </w:r>
+      <w:r>
+        <w:tab/>
       </w:r>
     </w:p>
     <w:tbl>
@@ -55,6 +58,9 @@
             <w:r>
               <w:t>Patrick</w:t>
             </w:r>
+            <w:r>
+              <w:t xml:space="preserve"> Kaserer</w:t>
+            </w:r>
           </w:p>
         </w:tc>
         <w:tc>
@@ -72,6 +78,9 @@
             <w:r>
               <w:t>Lukas</w:t>
             </w:r>
+            <w:r>
+              <w:t xml:space="preserve"> Willmann</w:t>
+            </w:r>
           </w:p>
         </w:tc>
       </w:tr>
@@ -737,8 +746,14 @@
           <w:p>
             <w:pPr>
               <w:cnfStyle w:val="000000000000" w:firstRow="0" w:lastRow="0" w:firstColumn="0" w:lastColumn="0" w:oddVBand="0" w:evenVBand="0" w:oddHBand="0" w:evenHBand="0" w:firstRowFirstColumn="0" w:firstRowLastColumn="0" w:lastRowFirstColumn="0" w:lastRowLastColumn="0"/>
+              <w:rPr>
+                <w:color w:val="FF0000"/>
+              </w:rPr>
             </w:pPr>
             <w:r>
+              <w:rPr>
+                <w:color w:val="FF0000"/>
+              </w:rPr>
               <w:t>Vorbereiten des gemeinsamen Standes für die Einarbeitung der Ergebnisse des Interaktionsprototypen</w:t>
             </w:r>
           </w:p>
@@ -750,12 +765,21 @@
           <w:p>
             <w:pPr>
               <w:cnfStyle w:val="000000000000" w:firstRow="0" w:lastRow="0" w:firstColumn="0" w:lastColumn="0" w:oddVBand="0" w:evenVBand="0" w:oddHBand="0" w:evenHBand="0" w:firstRowFirstColumn="0" w:firstRowLastColumn="0" w:lastRowFirstColumn="0" w:lastRowLastColumn="0"/>
+              <w:rPr>
+                <w:color w:val="FF0000"/>
+              </w:rPr>
             </w:pPr>
             <w:r>
+              <w:rPr>
+                <w:color w:val="FF0000"/>
+              </w:rPr>
               <w:t xml:space="preserve">Einarbeitung der Funktionen des </w:t>
             </w:r>
             <w:proofErr w:type="spellStart"/>
             <w:r>
+              <w:rPr>
+                <w:color w:val="FF0000"/>
+              </w:rPr>
               <w:t>Interatkionsprototypen</w:t>
             </w:r>
             <w:proofErr w:type="spellEnd"/>
@@ -784,8 +808,14 @@
           <w:p>
             <w:pPr>
               <w:cnfStyle w:val="000000100000" w:firstRow="0" w:lastRow="0" w:firstColumn="0" w:lastColumn="0" w:oddVBand="0" w:evenVBand="0" w:oddHBand="1" w:evenHBand="0" w:firstRowFirstColumn="0" w:firstRowLastColumn="0" w:lastRowFirstColumn="0" w:lastRowLastColumn="0"/>
+              <w:rPr>
+                <w:color w:val="FF0000"/>
+              </w:rPr>
             </w:pPr>
             <w:r>
+              <w:rPr>
+                <w:color w:val="FF0000"/>
+              </w:rPr>
               <w:t>Durführung des AB-Tests</w:t>
             </w:r>
           </w:p>
@@ -797,8 +827,14 @@
           <w:p>
             <w:pPr>
               <w:cnfStyle w:val="000000100000" w:firstRow="0" w:lastRow="0" w:firstColumn="0" w:lastColumn="0" w:oddVBand="0" w:evenVBand="0" w:oddHBand="1" w:evenHBand="0" w:firstRowFirstColumn="0" w:firstRowLastColumn="0" w:lastRowFirstColumn="0" w:lastRowLastColumn="0"/>
+              <w:rPr>
+                <w:color w:val="FF0000"/>
+              </w:rPr>
             </w:pPr>
             <w:r>
+              <w:rPr>
+                <w:color w:val="FF0000"/>
+              </w:rPr>
               <w:t>Durchführung des AB-Tests</w:t>
             </w:r>
           </w:p>
@@ -837,6 +873,20 @@
       <w:r>
         <w:lastRenderedPageBreak/>
         <w:t>des Netzwerks angepasst werden können. Die Ausarbeitung der Idee und die Entwicklung der Anwendung wurden von uns gemeinsam erarbeitet und vorangetrieben. Eine strikte Trennung der Arbeitsteilung war hier nicht möglich. Trotzdem gab es in bestimmten Bereichen Schwerpunkte, die im Folgenden aufgezeigt werden.</w:t>
+      </w:r>
+    </w:p>
+    <w:p/>
+    <w:p>
+      <w:pPr>
+        <w:pStyle w:val="berschrift2"/>
+      </w:pPr>
+      <w:r>
+        <w:t>Fragestellung</w:t>
+      </w:r>
+    </w:p>
+    <w:p>
+      <w:r>
+        <w:t>Welchen Einfluss haben unterschiedliche Benutzerschnittstellen auf die Effizienz und Benutzerfreundlichkeit bei der Anpassung von Gewichtungen in XAI-Anwendungen? Ein Vergleich zwischen der Verwendung eines einfachen Sliders und der direkten Manipulation von Neuronen und deren Verbindungen mittels Mausklick und Mausrad.</w:t>
       </w:r>
     </w:p>
     <w:p>
@@ -888,19 +938,7 @@
           <w:rPr>
             <w:rStyle w:val="Hyperlink"/>
           </w:rPr>
-          <w:t>/Person</w:t>
-        </w:r>
-        <w:r>
-          <w:rPr>
-            <w:rStyle w:val="Hyperlink"/>
-          </w:rPr>
-          <w:t>a</w:t>
-        </w:r>
-        <w:r>
-          <w:rPr>
-            <w:rStyle w:val="Hyperlink"/>
-          </w:rPr>
-          <w:t xml:space="preserve">s at </w:t>
+          <w:t xml:space="preserve">/Personas at </w:t>
         </w:r>
         <w:proofErr w:type="spellStart"/>
         <w:r>
@@ -1076,7 +1114,11 @@
       </w:r>
       <w:proofErr w:type="spellEnd"/>
       <w:r>
-        <w:t xml:space="preserve"> gerichtet ist in Abhängigkeit von der Anzahl der Neuronen wie viele in einem Layer sind und wie viele Layer es gibt habe ich eine Kamera-Steuerungsklasse erstellt, mit welcher das neuronale Netz zentriert im Bild bleibt. </w:t>
+        <w:t xml:space="preserve"> gerichtet ist in Abhängigkeit von der Anzahl der Neuronen wie viele in einem Layer sind und wie viele Layer es gibt habe ich eine Kamera-Steuerungsklasse erstellt, mit welcher das neuronale Netz zentriert im Bild </w:t>
+      </w:r>
+      <w:r>
+        <w:lastRenderedPageBreak/>
+        <w:t xml:space="preserve">bleibt. </w:t>
       </w:r>
       <w:r>
         <w:rPr>
@@ -1256,11 +1298,7 @@
         </w:r>
       </w:hyperlink>
       <w:r>
-        <w:t xml:space="preserve">) Durch </w:t>
-      </w:r>
-      <w:r>
-        <w:lastRenderedPageBreak/>
-        <w:t>einen Parameter in der „</w:t>
+        <w:t>) Durch einen Parameter in der „</w:t>
       </w:r>
       <w:proofErr w:type="spellStart"/>
       <w:r>
@@ -1703,7 +1741,11 @@
       </w:r>
       <w:proofErr w:type="gramEnd"/>
       <w:r>
-        <w:t xml:space="preserve"> um einen wissenschaftlich Bewährten Fragebogen für unsere Evaluation heran ziehen zu können.</w:t>
+        <w:t xml:space="preserve"> </w:t>
+      </w:r>
+      <w:r>
+        <w:lastRenderedPageBreak/>
+        <w:t>um einen wissenschaftlich Bewährten Fragebogen für unsere Evaluation heran ziehen zu können.</w:t>
       </w:r>
       <w:r>
         <w:t xml:space="preserve"> </w:t>
@@ -1742,502 +1784,8 @@
         <w:pStyle w:val="berschrift1"/>
       </w:pPr>
       <w:r>
-        <w:t xml:space="preserve">Arbeitsbereich </w:t>
-      </w:r>
-      <w:r>
-        <w:t>Patrick Kaserer</w:t>
-      </w:r>
-    </w:p>
-    <w:tbl>
-      <w:tblPr>
-        <w:tblStyle w:val="Gitternetztabelle3Akzent1"/>
-        <w:tblW w:w="0" w:type="auto"/>
-        <w:tblLook w:val="04A0" w:firstRow="1" w:lastRow="0" w:firstColumn="1" w:lastColumn="0" w:noHBand="0" w:noVBand="1"/>
-      </w:tblPr>
-      <w:tblGrid>
-        <w:gridCol w:w="1626"/>
-        <w:gridCol w:w="3619"/>
-      </w:tblGrid>
-      <w:tr>
-        <w:trPr>
-          <w:cnfStyle w:val="100000000000" w:firstRow="1" w:lastRow="0" w:firstColumn="0" w:lastColumn="0" w:oddVBand="0" w:evenVBand="0" w:oddHBand="0" w:evenHBand="0" w:firstRowFirstColumn="0" w:firstRowLastColumn="0" w:lastRowFirstColumn="0" w:lastRowLastColumn="0"/>
-        </w:trPr>
-        <w:tc>
-          <w:tcPr>
-            <w:cnfStyle w:val="001000000100" w:firstRow="0" w:lastRow="0" w:firstColumn="1" w:lastColumn="0" w:oddVBand="0" w:evenVBand="0" w:oddHBand="0" w:evenHBand="0" w:firstRowFirstColumn="1" w:firstRowLastColumn="0" w:lastRowFirstColumn="0" w:lastRowLastColumn="0"/>
-            <w:tcW w:w="1626" w:type="dxa"/>
-            <w:vMerge w:val="restart"/>
-          </w:tcPr>
-          <w:p>
-            <w:r>
-              <w:t>Analysieren</w:t>
-            </w:r>
-          </w:p>
-        </w:tc>
-        <w:tc>
-          <w:tcPr>
-            <w:tcW w:w="3619" w:type="dxa"/>
-          </w:tcPr>
-          <w:p>
-            <w:pPr>
-              <w:cnfStyle w:val="100000000000" w:firstRow="1" w:lastRow="0" w:firstColumn="0" w:lastColumn="0" w:oddVBand="0" w:evenVBand="0" w:oddHBand="0" w:evenHBand="0" w:firstRowFirstColumn="0" w:firstRowLastColumn="0" w:lastRowFirstColumn="0" w:lastRowLastColumn="0"/>
-            </w:pPr>
-            <w:r>
-              <w:t>Ausarbeitung Idee</w:t>
-            </w:r>
-          </w:p>
-        </w:tc>
-      </w:tr>
-      <w:tr>
-        <w:trPr>
-          <w:cnfStyle w:val="000000100000" w:firstRow="0" w:lastRow="0" w:firstColumn="0" w:lastColumn="0" w:oddVBand="0" w:evenVBand="0" w:oddHBand="1" w:evenHBand="0" w:firstRowFirstColumn="0" w:firstRowLastColumn="0" w:lastRowFirstColumn="0" w:lastRowLastColumn="0"/>
-        </w:trPr>
-        <w:tc>
-          <w:tcPr>
-            <w:cnfStyle w:val="001000000000" w:firstRow="0" w:lastRow="0" w:firstColumn="1" w:lastColumn="0" w:oddVBand="0" w:evenVBand="0" w:oddHBand="0" w:evenHBand="0" w:firstRowFirstColumn="0" w:firstRowLastColumn="0" w:lastRowFirstColumn="0" w:lastRowLastColumn="0"/>
-            <w:tcW w:w="1626" w:type="dxa"/>
-            <w:vMerge/>
-          </w:tcPr>
-          <w:p/>
-        </w:tc>
-        <w:tc>
-          <w:tcPr>
-            <w:tcW w:w="3619" w:type="dxa"/>
-          </w:tcPr>
-          <w:p>
-            <w:pPr>
-              <w:cnfStyle w:val="000000100000" w:firstRow="0" w:lastRow="0" w:firstColumn="0" w:lastColumn="0" w:oddVBand="0" w:evenVBand="0" w:oddHBand="1" w:evenHBand="0" w:firstRowFirstColumn="0" w:firstRowLastColumn="0" w:lastRowFirstColumn="0" w:lastRowLastColumn="0"/>
-            </w:pPr>
-          </w:p>
-        </w:tc>
-      </w:tr>
-      <w:tr>
-        <w:tc>
-          <w:tcPr>
-            <w:cnfStyle w:val="001000000000" w:firstRow="0" w:lastRow="0" w:firstColumn="1" w:lastColumn="0" w:oddVBand="0" w:evenVBand="0" w:oddHBand="0" w:evenHBand="0" w:firstRowFirstColumn="0" w:firstRowLastColumn="0" w:lastRowFirstColumn="0" w:lastRowLastColumn="0"/>
-            <w:tcW w:w="1626" w:type="dxa"/>
-            <w:vMerge/>
-          </w:tcPr>
-          <w:p/>
-        </w:tc>
-        <w:tc>
-          <w:tcPr>
-            <w:tcW w:w="3619" w:type="dxa"/>
-          </w:tcPr>
-          <w:p>
-            <w:pPr>
-              <w:cnfStyle w:val="000000000000" w:firstRow="0" w:lastRow="0" w:firstColumn="0" w:lastColumn="0" w:oddVBand="0" w:evenVBand="0" w:oddHBand="0" w:evenHBand="0" w:firstRowFirstColumn="0" w:firstRowLastColumn="0" w:lastRowFirstColumn="0" w:lastRowLastColumn="0"/>
-            </w:pPr>
-          </w:p>
-        </w:tc>
-      </w:tr>
-      <w:tr>
-        <w:trPr>
-          <w:cnfStyle w:val="000000100000" w:firstRow="0" w:lastRow="0" w:firstColumn="0" w:lastColumn="0" w:oddVBand="0" w:evenVBand="0" w:oddHBand="1" w:evenHBand="0" w:firstRowFirstColumn="0" w:firstRowLastColumn="0" w:lastRowFirstColumn="0" w:lastRowLastColumn="0"/>
-        </w:trPr>
-        <w:tc>
-          <w:tcPr>
-            <w:cnfStyle w:val="001000000000" w:firstRow="0" w:lastRow="0" w:firstColumn="1" w:lastColumn="0" w:oddVBand="0" w:evenVBand="0" w:oddHBand="0" w:evenHBand="0" w:firstRowFirstColumn="0" w:firstRowLastColumn="0" w:lastRowFirstColumn="0" w:lastRowLastColumn="0"/>
-            <w:tcW w:w="1626" w:type="dxa"/>
-          </w:tcPr>
-          <w:p>
-            <w:r>
-              <w:lastRenderedPageBreak/>
-              <w:t>Interpretieren</w:t>
-            </w:r>
-          </w:p>
-        </w:tc>
-        <w:tc>
-          <w:tcPr>
-            <w:tcW w:w="3619" w:type="dxa"/>
-          </w:tcPr>
-          <w:p>
-            <w:pPr>
-              <w:cnfStyle w:val="000000100000" w:firstRow="0" w:lastRow="0" w:firstColumn="0" w:lastColumn="0" w:oddVBand="0" w:evenVBand="0" w:oddHBand="1" w:evenHBand="0" w:firstRowFirstColumn="0" w:firstRowLastColumn="0" w:lastRowFirstColumn="0" w:lastRowLastColumn="0"/>
-            </w:pPr>
-            <w:r>
-              <w:t>Recherche nach Tools</w:t>
-            </w:r>
-          </w:p>
-        </w:tc>
-      </w:tr>
-      <w:tr>
-        <w:tc>
-          <w:tcPr>
-            <w:cnfStyle w:val="001000000000" w:firstRow="0" w:lastRow="0" w:firstColumn="1" w:lastColumn="0" w:oddVBand="0" w:evenVBand="0" w:oddHBand="0" w:evenHBand="0" w:firstRowFirstColumn="0" w:firstRowLastColumn="0" w:lastRowFirstColumn="0" w:lastRowLastColumn="0"/>
-            <w:tcW w:w="1626" w:type="dxa"/>
-          </w:tcPr>
-          <w:p/>
-        </w:tc>
-        <w:tc>
-          <w:tcPr>
-            <w:tcW w:w="3619" w:type="dxa"/>
-          </w:tcPr>
-          <w:p>
-            <w:pPr>
-              <w:cnfStyle w:val="000000000000" w:firstRow="0" w:lastRow="0" w:firstColumn="0" w:lastColumn="0" w:oddVBand="0" w:evenVBand="0" w:oddHBand="0" w:evenHBand="0" w:firstRowFirstColumn="0" w:firstRowLastColumn="0" w:lastRowFirstColumn="0" w:lastRowLastColumn="0"/>
-            </w:pPr>
-            <w:r>
-              <w:t xml:space="preserve">Testen NN (neuronales Netz) </w:t>
-            </w:r>
-            <w:proofErr w:type="spellStart"/>
-            <w:r>
-              <w:t>from</w:t>
-            </w:r>
-            <w:proofErr w:type="spellEnd"/>
-            <w:r>
-              <w:t xml:space="preserve"> Scratch</w:t>
-            </w:r>
-          </w:p>
-        </w:tc>
-      </w:tr>
-      <w:tr>
-        <w:trPr>
-          <w:cnfStyle w:val="000000100000" w:firstRow="0" w:lastRow="0" w:firstColumn="0" w:lastColumn="0" w:oddVBand="0" w:evenVBand="0" w:oddHBand="1" w:evenHBand="0" w:firstRowFirstColumn="0" w:firstRowLastColumn="0" w:lastRowFirstColumn="0" w:lastRowLastColumn="0"/>
-        </w:trPr>
-        <w:tc>
-          <w:tcPr>
-            <w:cnfStyle w:val="001000000000" w:firstRow="0" w:lastRow="0" w:firstColumn="1" w:lastColumn="0" w:oddVBand="0" w:evenVBand="0" w:oddHBand="0" w:evenHBand="0" w:firstRowFirstColumn="0" w:firstRowLastColumn="0" w:lastRowFirstColumn="0" w:lastRowLastColumn="0"/>
-            <w:tcW w:w="1626" w:type="dxa"/>
-          </w:tcPr>
-          <w:p>
-            <w:r>
-              <w:t>Kreieren</w:t>
-            </w:r>
-          </w:p>
-        </w:tc>
-        <w:tc>
-          <w:tcPr>
-            <w:tcW w:w="3619" w:type="dxa"/>
-          </w:tcPr>
-          <w:p>
-            <w:pPr>
-              <w:cnfStyle w:val="000000100000" w:firstRow="0" w:lastRow="0" w:firstColumn="0" w:lastColumn="0" w:oddVBand="0" w:evenVBand="0" w:oddHBand="1" w:evenHBand="0" w:firstRowFirstColumn="0" w:firstRowLastColumn="0" w:lastRowFirstColumn="0" w:lastRowLastColumn="0"/>
-            </w:pPr>
-            <w:r>
-              <w:t xml:space="preserve">Tests mit </w:t>
-            </w:r>
-            <w:proofErr w:type="spellStart"/>
-            <w:r>
-              <w:t>ThreeJS</w:t>
-            </w:r>
-            <w:proofErr w:type="spellEnd"/>
-            <w:r>
-              <w:t xml:space="preserve"> (Kreise und Linien</w:t>
-            </w:r>
-          </w:p>
-        </w:tc>
-      </w:tr>
-      <w:tr>
-        <w:tc>
-          <w:tcPr>
-            <w:cnfStyle w:val="001000000000" w:firstRow="0" w:lastRow="0" w:firstColumn="1" w:lastColumn="0" w:oddVBand="0" w:evenVBand="0" w:oddHBand="0" w:evenHBand="0" w:firstRowFirstColumn="0" w:firstRowLastColumn="0" w:lastRowFirstColumn="0" w:lastRowLastColumn="0"/>
-            <w:tcW w:w="1626" w:type="dxa"/>
-          </w:tcPr>
-          <w:p/>
-        </w:tc>
-        <w:tc>
-          <w:tcPr>
-            <w:tcW w:w="3619" w:type="dxa"/>
-          </w:tcPr>
-          <w:p>
-            <w:pPr>
-              <w:cnfStyle w:val="000000000000" w:firstRow="0" w:lastRow="0" w:firstColumn="0" w:lastColumn="0" w:oddVBand="0" w:evenVBand="0" w:oddHBand="0" w:evenHBand="0" w:firstRowFirstColumn="0" w:firstRowLastColumn="0" w:lastRowFirstColumn="0" w:lastRowLastColumn="0"/>
-            </w:pPr>
-            <w:r>
-              <w:t xml:space="preserve">Tests </w:t>
-            </w:r>
-            <w:proofErr w:type="spellStart"/>
-            <w:r>
-              <w:t>Tensorflow</w:t>
-            </w:r>
-            <w:proofErr w:type="spellEnd"/>
-          </w:p>
-        </w:tc>
-      </w:tr>
-      <w:tr>
-        <w:trPr>
-          <w:cnfStyle w:val="000000100000" w:firstRow="0" w:lastRow="0" w:firstColumn="0" w:lastColumn="0" w:oddVBand="0" w:evenVBand="0" w:oddHBand="1" w:evenHBand="0" w:firstRowFirstColumn="0" w:firstRowLastColumn="0" w:lastRowFirstColumn="0" w:lastRowLastColumn="0"/>
-        </w:trPr>
-        <w:tc>
-          <w:tcPr>
-            <w:cnfStyle w:val="001000000000" w:firstRow="0" w:lastRow="0" w:firstColumn="1" w:lastColumn="0" w:oddVBand="0" w:evenVBand="0" w:oddHBand="0" w:evenHBand="0" w:firstRowFirstColumn="0" w:firstRowLastColumn="0" w:lastRowFirstColumn="0" w:lastRowLastColumn="0"/>
-            <w:tcW w:w="1626" w:type="dxa"/>
-          </w:tcPr>
-          <w:p/>
-        </w:tc>
-        <w:tc>
-          <w:tcPr>
-            <w:tcW w:w="3619" w:type="dxa"/>
-          </w:tcPr>
-          <w:p>
-            <w:pPr>
-              <w:cnfStyle w:val="000000100000" w:firstRow="0" w:lastRow="0" w:firstColumn="0" w:lastColumn="0" w:oddVBand="0" w:evenVBand="0" w:oddHBand="1" w:evenHBand="0" w:firstRowFirstColumn="0" w:firstRowLastColumn="0" w:lastRowFirstColumn="0" w:lastRowLastColumn="0"/>
-            </w:pPr>
-            <w:r>
-              <w:t>Ergänzen von Infos bei Zwischenpräsentation</w:t>
-            </w:r>
-          </w:p>
-        </w:tc>
-      </w:tr>
-      <w:tr>
-        <w:tc>
-          <w:tcPr>
-            <w:cnfStyle w:val="001000000000" w:firstRow="0" w:lastRow="0" w:firstColumn="1" w:lastColumn="0" w:oddVBand="0" w:evenVBand="0" w:oddHBand="0" w:evenHBand="0" w:firstRowFirstColumn="0" w:firstRowLastColumn="0" w:lastRowFirstColumn="0" w:lastRowLastColumn="0"/>
-            <w:tcW w:w="1626" w:type="dxa"/>
-          </w:tcPr>
-          <w:p/>
-        </w:tc>
-        <w:tc>
-          <w:tcPr>
-            <w:tcW w:w="3619" w:type="dxa"/>
-          </w:tcPr>
-          <w:p>
-            <w:pPr>
-              <w:cnfStyle w:val="000000000000" w:firstRow="0" w:lastRow="0" w:firstColumn="0" w:lastColumn="0" w:oddVBand="0" w:evenVBand="0" w:oddHBand="0" w:evenHBand="0" w:firstRowFirstColumn="0" w:firstRowLastColumn="0" w:lastRowFirstColumn="0" w:lastRowLastColumn="0"/>
-            </w:pPr>
-            <w:r>
-              <w:t xml:space="preserve">Dynamisches Erzeugen von </w:t>
-            </w:r>
-            <w:proofErr w:type="spellStart"/>
-            <w:r>
-              <w:t>Layers</w:t>
-            </w:r>
-            <w:proofErr w:type="spellEnd"/>
-            <w:r>
-              <w:t xml:space="preserve"> + </w:t>
-            </w:r>
-            <w:proofErr w:type="spellStart"/>
-            <w:r>
-              <w:t>Tensorflow</w:t>
-            </w:r>
-            <w:proofErr w:type="spellEnd"/>
-          </w:p>
-        </w:tc>
-      </w:tr>
-      <w:tr>
-        <w:trPr>
-          <w:cnfStyle w:val="000000100000" w:firstRow="0" w:lastRow="0" w:firstColumn="0" w:lastColumn="0" w:oddVBand="0" w:evenVBand="0" w:oddHBand="1" w:evenHBand="0" w:firstRowFirstColumn="0" w:firstRowLastColumn="0" w:lastRowFirstColumn="0" w:lastRowLastColumn="0"/>
-        </w:trPr>
-        <w:tc>
-          <w:tcPr>
-            <w:cnfStyle w:val="001000000000" w:firstRow="0" w:lastRow="0" w:firstColumn="1" w:lastColumn="0" w:oddVBand="0" w:evenVBand="0" w:oddHBand="0" w:evenHBand="0" w:firstRowFirstColumn="0" w:firstRowLastColumn="0" w:lastRowFirstColumn="0" w:lastRowLastColumn="0"/>
-            <w:tcW w:w="1626" w:type="dxa"/>
-          </w:tcPr>
-          <w:p/>
-        </w:tc>
-        <w:tc>
-          <w:tcPr>
-            <w:tcW w:w="3619" w:type="dxa"/>
-          </w:tcPr>
-          <w:p>
-            <w:pPr>
-              <w:cnfStyle w:val="000000100000" w:firstRow="0" w:lastRow="0" w:firstColumn="0" w:lastColumn="0" w:oddVBand="0" w:evenVBand="0" w:oddHBand="1" w:evenHBand="0" w:firstRowFirstColumn="0" w:firstRowLastColumn="0" w:lastRowFirstColumn="0" w:lastRowLastColumn="0"/>
-            </w:pPr>
-            <w:r>
-              <w:t xml:space="preserve">Tests-NN </w:t>
-            </w:r>
-            <w:proofErr w:type="spellStart"/>
-            <w:r>
-              <w:t>TikTakToe</w:t>
-            </w:r>
-            <w:proofErr w:type="spellEnd"/>
-            <w:r>
-              <w:t xml:space="preserve"> Problem</w:t>
-            </w:r>
-          </w:p>
-        </w:tc>
-      </w:tr>
-      <w:tr>
-        <w:tc>
-          <w:tcPr>
-            <w:cnfStyle w:val="001000000000" w:firstRow="0" w:lastRow="0" w:firstColumn="1" w:lastColumn="0" w:oddVBand="0" w:evenVBand="0" w:oddHBand="0" w:evenHBand="0" w:firstRowFirstColumn="0" w:firstRowLastColumn="0" w:lastRowFirstColumn="0" w:lastRowLastColumn="0"/>
-            <w:tcW w:w="1626" w:type="dxa"/>
-          </w:tcPr>
-          <w:p/>
-        </w:tc>
-        <w:tc>
-          <w:tcPr>
-            <w:tcW w:w="3619" w:type="dxa"/>
-          </w:tcPr>
-          <w:p>
-            <w:pPr>
-              <w:cnfStyle w:val="000000000000" w:firstRow="0" w:lastRow="0" w:firstColumn="0" w:lastColumn="0" w:oddVBand="0" w:evenVBand="0" w:oddHBand="0" w:evenHBand="0" w:firstRowFirstColumn="0" w:firstRowLastColumn="0" w:lastRowFirstColumn="0" w:lastRowLastColumn="0"/>
-            </w:pPr>
-            <w:r>
-              <w:t>Gestaltung von Prototypen für Experteninterview</w:t>
-            </w:r>
-          </w:p>
-        </w:tc>
-      </w:tr>
-      <w:tr>
-        <w:trPr>
-          <w:cnfStyle w:val="000000100000" w:firstRow="0" w:lastRow="0" w:firstColumn="0" w:lastColumn="0" w:oddVBand="0" w:evenVBand="0" w:oddHBand="1" w:evenHBand="0" w:firstRowFirstColumn="0" w:firstRowLastColumn="0" w:lastRowFirstColumn="0" w:lastRowLastColumn="0"/>
-        </w:trPr>
-        <w:tc>
-          <w:tcPr>
-            <w:cnfStyle w:val="001000000000" w:firstRow="0" w:lastRow="0" w:firstColumn="1" w:lastColumn="0" w:oddVBand="0" w:evenVBand="0" w:oddHBand="0" w:evenHBand="0" w:firstRowFirstColumn="0" w:firstRowLastColumn="0" w:lastRowFirstColumn="0" w:lastRowLastColumn="0"/>
-            <w:tcW w:w="1626" w:type="dxa"/>
-          </w:tcPr>
-          <w:p/>
-        </w:tc>
-        <w:tc>
-          <w:tcPr>
-            <w:tcW w:w="3619" w:type="dxa"/>
-          </w:tcPr>
-          <w:p>
-            <w:pPr>
-              <w:cnfStyle w:val="000000100000" w:firstRow="0" w:lastRow="0" w:firstColumn="0" w:lastColumn="0" w:oddVBand="0" w:evenVBand="0" w:oddHBand="1" w:evenHBand="0" w:firstRowFirstColumn="0" w:firstRowLastColumn="0" w:lastRowFirstColumn="0" w:lastRowLastColumn="0"/>
-            </w:pPr>
-            <w:r>
-              <w:t>Debuggen Prototyp bei Generierung von Ergebnissen in Output-Layer</w:t>
-            </w:r>
-          </w:p>
-        </w:tc>
-      </w:tr>
-      <w:tr>
-        <w:tc>
-          <w:tcPr>
-            <w:cnfStyle w:val="001000000000" w:firstRow="0" w:lastRow="0" w:firstColumn="1" w:lastColumn="0" w:oddVBand="0" w:evenVBand="0" w:oddHBand="0" w:evenHBand="0" w:firstRowFirstColumn="0" w:firstRowLastColumn="0" w:lastRowFirstColumn="0" w:lastRowLastColumn="0"/>
-            <w:tcW w:w="1626" w:type="dxa"/>
-          </w:tcPr>
-          <w:p>
-            <w:r>
-              <w:t>Bewerten</w:t>
-            </w:r>
-          </w:p>
-        </w:tc>
-        <w:tc>
-          <w:tcPr>
-            <w:tcW w:w="3619" w:type="dxa"/>
-          </w:tcPr>
-          <w:p>
-            <w:pPr>
-              <w:cnfStyle w:val="000000000000" w:firstRow="0" w:lastRow="0" w:firstColumn="0" w:lastColumn="0" w:oddVBand="0" w:evenVBand="0" w:oddHBand="0" w:evenHBand="0" w:firstRowFirstColumn="0" w:firstRowLastColumn="0" w:lastRowFirstColumn="0" w:lastRowLastColumn="0"/>
-            </w:pPr>
-            <w:r>
-              <w:t>Vorbereitung + Durchführung von Experteninterview</w:t>
-            </w:r>
-          </w:p>
-        </w:tc>
-      </w:tr>
-      <w:tr>
-        <w:trPr>
-          <w:cnfStyle w:val="000000100000" w:firstRow="0" w:lastRow="0" w:firstColumn="0" w:lastColumn="0" w:oddVBand="0" w:evenVBand="0" w:oddHBand="1" w:evenHBand="0" w:firstRowFirstColumn="0" w:firstRowLastColumn="0" w:lastRowFirstColumn="0" w:lastRowLastColumn="0"/>
-        </w:trPr>
-        <w:tc>
-          <w:tcPr>
-            <w:cnfStyle w:val="001000000000" w:firstRow="0" w:lastRow="0" w:firstColumn="1" w:lastColumn="0" w:oddVBand="0" w:evenVBand="0" w:oddHBand="0" w:evenHBand="0" w:firstRowFirstColumn="0" w:firstRowLastColumn="0" w:lastRowFirstColumn="0" w:lastRowLastColumn="0"/>
-            <w:tcW w:w="1626" w:type="dxa"/>
-          </w:tcPr>
-          <w:p>
-            <w:r>
-              <w:t>Analysieren</w:t>
-            </w:r>
-          </w:p>
-        </w:tc>
-        <w:tc>
-          <w:tcPr>
-            <w:tcW w:w="3619" w:type="dxa"/>
-          </w:tcPr>
-          <w:p>
-            <w:pPr>
-              <w:cnfStyle w:val="000000100000" w:firstRow="0" w:lastRow="0" w:firstColumn="0" w:lastColumn="0" w:oddVBand="0" w:evenVBand="0" w:oddHBand="1" w:evenHBand="0" w:firstRowFirstColumn="0" w:firstRowLastColumn="0" w:lastRowFirstColumn="0" w:lastRowLastColumn="0"/>
-            </w:pPr>
-            <w:r>
-              <w:t>Auswertung Interview</w:t>
-            </w:r>
-          </w:p>
-        </w:tc>
-      </w:tr>
-      <w:tr>
-        <w:tc>
-          <w:tcPr>
-            <w:cnfStyle w:val="001000000000" w:firstRow="0" w:lastRow="0" w:firstColumn="1" w:lastColumn="0" w:oddVBand="0" w:evenVBand="0" w:oddHBand="0" w:evenHBand="0" w:firstRowFirstColumn="0" w:firstRowLastColumn="0" w:lastRowFirstColumn="0" w:lastRowLastColumn="0"/>
-            <w:tcW w:w="1626" w:type="dxa"/>
-          </w:tcPr>
-          <w:p>
-            <w:r>
-              <w:t>Interpretieren</w:t>
-            </w:r>
-          </w:p>
-        </w:tc>
-        <w:tc>
-          <w:tcPr>
-            <w:tcW w:w="3619" w:type="dxa"/>
-          </w:tcPr>
-          <w:p>
-            <w:pPr>
-              <w:cnfStyle w:val="000000000000" w:firstRow="0" w:lastRow="0" w:firstColumn="0" w:lastColumn="0" w:oddVBand="0" w:evenVBand="0" w:oddHBand="0" w:evenHBand="0" w:firstRowFirstColumn="0" w:firstRowLastColumn="0" w:lastRowFirstColumn="0" w:lastRowLastColumn="0"/>
-            </w:pPr>
-            <w:r>
-              <w:t>Planung aus dem Ergebnis des Interviews</w:t>
-            </w:r>
-          </w:p>
-        </w:tc>
-      </w:tr>
-      <w:tr>
-        <w:trPr>
-          <w:cnfStyle w:val="000000100000" w:firstRow="0" w:lastRow="0" w:firstColumn="0" w:lastColumn="0" w:oddVBand="0" w:evenVBand="0" w:oddHBand="1" w:evenHBand="0" w:firstRowFirstColumn="0" w:firstRowLastColumn="0" w:lastRowFirstColumn="0" w:lastRowLastColumn="0"/>
-        </w:trPr>
-        <w:tc>
-          <w:tcPr>
-            <w:cnfStyle w:val="001000000000" w:firstRow="0" w:lastRow="0" w:firstColumn="1" w:lastColumn="0" w:oddVBand="0" w:evenVBand="0" w:oddHBand="0" w:evenHBand="0" w:firstRowFirstColumn="0" w:firstRowLastColumn="0" w:lastRowFirstColumn="0" w:lastRowLastColumn="0"/>
-            <w:tcW w:w="1626" w:type="dxa"/>
-          </w:tcPr>
-          <w:p>
-            <w:r>
-              <w:t>Kreieren</w:t>
-            </w:r>
-          </w:p>
-        </w:tc>
-        <w:tc>
-          <w:tcPr>
-            <w:tcW w:w="3619" w:type="dxa"/>
-          </w:tcPr>
-          <w:p>
-            <w:pPr>
-              <w:cnfStyle w:val="000000100000" w:firstRow="0" w:lastRow="0" w:firstColumn="0" w:lastColumn="0" w:oddVBand="0" w:evenVBand="0" w:oddHBand="1" w:evenHBand="0" w:firstRowFirstColumn="0" w:firstRowLastColumn="0" w:lastRowFirstColumn="0" w:lastRowLastColumn="0"/>
-            </w:pPr>
-            <w:r>
-              <w:t>Vorbereiten des gemeinsamen Standes für die Einarbeitung der Ergebnisse des Interaktionsprototypen</w:t>
-            </w:r>
-          </w:p>
-        </w:tc>
-      </w:tr>
-      <w:tr>
-        <w:tc>
-          <w:tcPr>
-            <w:cnfStyle w:val="001000000000" w:firstRow="0" w:lastRow="0" w:firstColumn="1" w:lastColumn="0" w:oddVBand="0" w:evenVBand="0" w:oddHBand="0" w:evenHBand="0" w:firstRowFirstColumn="0" w:firstRowLastColumn="0" w:lastRowFirstColumn="0" w:lastRowLastColumn="0"/>
-            <w:tcW w:w="1626" w:type="dxa"/>
-          </w:tcPr>
-          <w:p>
-            <w:r>
-              <w:t>Bewerten</w:t>
-            </w:r>
-          </w:p>
-        </w:tc>
-        <w:tc>
-          <w:tcPr>
-            <w:tcW w:w="3619" w:type="dxa"/>
-          </w:tcPr>
-          <w:p>
-            <w:pPr>
-              <w:cnfStyle w:val="000000000000" w:firstRow="0" w:lastRow="0" w:firstColumn="0" w:lastColumn="0" w:oddVBand="0" w:evenVBand="0" w:oddHBand="0" w:evenHBand="0" w:firstRowFirstColumn="0" w:firstRowLastColumn="0" w:lastRowFirstColumn="0" w:lastRowLastColumn="0"/>
-            </w:pPr>
-            <w:r>
-              <w:t>Durführung des AB-Tests</w:t>
-            </w:r>
-          </w:p>
-        </w:tc>
-      </w:tr>
-    </w:tbl>
-    <w:p>
-      <w:pPr>
-        <w:rPr>
-          <w:lang w:val="en-US"/>
-        </w:rPr>
-      </w:pPr>
+        <w:t>Arbeitsbereich Patrick Kaserer</w:t>
+      </w:r>
     </w:p>
     <w:p>
       <w:pPr>
@@ -2249,10 +1797,7 @@
     </w:p>
     <w:p>
       <w:r>
-        <w:t>Für die Umsetzung der A</w:t>
-      </w:r>
-      <w:r>
-        <w:t xml:space="preserve">nwendung, wurde eine Recherche gestartet, um passende Werkzeuge zu finden. Obwohl anfangs noch die Idee bestand die Inhalte von Grund auf selbst zu entwickelt, wurde diese Idee recht schnell wieder fallen gelassen. Für die Umsetzung wurde mehrere </w:t>
+        <w:t xml:space="preserve">Für die Umsetzung der Anwendung wurde eine Recherche durchgeführt, um passende Werkzeuge zu finden. Obwohl anfangs die Idee bestand, die Inhalte von Grund auf selbst zu entwickeln, wurde von diesem Vorhaben recht schnell Abstand genommen. Für die Umsetzung wurden mehrere </w:t>
       </w:r>
       <w:proofErr w:type="spellStart"/>
       <w:r>
@@ -2260,7 +1805,7 @@
       </w:r>
       <w:proofErr w:type="spellEnd"/>
       <w:r>
-        <w:t>. Das erste war eine reine JavaScript-Umsetzung (</w:t>
+        <w:t xml:space="preserve"> herangezogen. Das erste war eine reine JavaScript-Umsetzung (</w:t>
       </w:r>
       <w:hyperlink r:id="rId16" w:history="1">
         <w:r>
@@ -2271,7 +1816,10 @@
         </w:r>
       </w:hyperlink>
       <w:r>
-        <w:t xml:space="preserve">) bei der im Code auch noch Ansätze zu finden sind, wie die Entwicklung ohne Libraries hätte gemacht werden können (z.B. die Datei </w:t>
+        <w:t>), in deren Code auch Ansätze zu finden sind, wie die Entwicklung ohne Libraries hätte erfolgen können (z.B. die Datei</w:t>
+      </w:r>
+      <w:r>
+        <w:t xml:space="preserve"> </w:t>
       </w:r>
       <w:hyperlink r:id="rId17" w:anchor="L61" w:history="1">
         <w:proofErr w:type="spellStart"/>
@@ -2286,36 +1834,17 @@
           <w:rPr>
             <w:rStyle w:val="Hyperlink"/>
           </w:rPr>
-          <w:t>/simp</w:t>
-        </w:r>
-        <w:r>
-          <w:rPr>
-            <w:rStyle w:val="Hyperlink"/>
-          </w:rPr>
-          <w:t>l</w:t>
-        </w:r>
-        <w:r>
-          <w:rPr>
-            <w:rStyle w:val="Hyperlink"/>
-          </w:rPr>
-          <w:t>e_NN.js</w:t>
+          <w:t>/simple_NN.js</w:t>
         </w:r>
       </w:hyperlink>
       <w:r>
-        <w:t xml:space="preserve">). </w:t>
-      </w:r>
-      <w:r>
-        <w:t xml:space="preserve">Wichtig war hierbei, dass die Anwendung möglichst einfach ist, und </w:t>
-      </w:r>
-      <w:proofErr w:type="gramStart"/>
-      <w:r>
-        <w:t>keine Wert</w:t>
-      </w:r>
-      <w:proofErr w:type="gramEnd"/>
-      <w:r>
-        <w:t xml:space="preserve"> auf hohe Komplexität gesetzt wird. Es soll ein einfaches neuronales Netz sein, welches die XAI-Anwendung mit einem einfachen Model repräsentiert.</w:t>
-      </w:r>
-    </w:p>
+        <w:t>). Hierbei war wichtig, dass die Anwendung möglichst einfach gestaltet wird und kein Wert auf hohe Komplexität gelegt wird. Ziel war es, ein einfaches neuronales Netz zu schaffen, das die XAI-Anwendung mit einem einfachen Modell repräsentiert</w:t>
+      </w:r>
+      <w:r>
+        <w:t>.</w:t>
+      </w:r>
+    </w:p>
+    <w:p/>
     <w:p>
       <w:pPr>
         <w:pStyle w:val="berschrift2"/>
@@ -2330,54 +1859,46 @@
           <w:kern w:val="0"/>
           <w14:ligatures w14:val="none"/>
         </w:rPr>
-        <w:t xml:space="preserve">Durch den zu hohen Aufwand entschieden wir uns auf das Tool TensorFlow.js </w:t>
-      </w:r>
+        <w:t>Durch den zu hohen Aufwand entschieden wir uns auf das Tool TensorFlow.js (</w:t>
+      </w:r>
+      <w:proofErr w:type="spellStart"/>
       <w:r>
         <w:rPr>
           <w:kern w:val="0"/>
           <w14:ligatures w14:val="none"/>
         </w:rPr>
-        <w:t>(</w:t>
-      </w:r>
-      <w:proofErr w:type="spellStart"/>
+        <w:t>TsJs</w:t>
+      </w:r>
+      <w:proofErr w:type="spellEnd"/>
       <w:r>
         <w:rPr>
           <w:kern w:val="0"/>
           <w14:ligatures w14:val="none"/>
         </w:rPr>
-        <w:t>TsJs</w:t>
-      </w:r>
-      <w:proofErr w:type="spellEnd"/>
+        <w:t>) zu wechseln, was die Implementation einfacher gestalte</w:t>
+      </w:r>
       <w:r>
         <w:rPr>
           <w:kern w:val="0"/>
           <w14:ligatures w14:val="none"/>
         </w:rPr>
-        <w:t xml:space="preserve">) </w:t>
+        <w:t>n sollte</w:t>
       </w:r>
       <w:r>
         <w:rPr>
           <w:kern w:val="0"/>
           <w14:ligatures w14:val="none"/>
         </w:rPr>
-        <w:t xml:space="preserve">zu wechseln, was die </w:t>
-      </w:r>
-      <w:r>
-        <w:rPr>
-          <w:kern w:val="0"/>
-          <w14:ligatures w14:val="none"/>
-        </w:rPr>
-        <w:t>I</w:t>
-      </w:r>
-      <w:r>
-        <w:rPr>
-          <w:kern w:val="0"/>
-          <w14:ligatures w14:val="none"/>
-        </w:rPr>
-        <w:t>mplementation einfacher gestaltet.</w:t>
-      </w:r>
-      <w:r>
-        <w:t xml:space="preserve"> Da erste Repository als ein Testdurchlauf angelegt wurde, entschieden wir uns daraufhin für eine strukturiertere Variante mit </w:t>
+        <w:t>.</w:t>
+      </w:r>
+      <w:r>
+        <w:t xml:space="preserve"> Da</w:t>
+      </w:r>
+      <w:r>
+        <w:t xml:space="preserve"> das</w:t>
+      </w:r>
+      <w:r>
+        <w:t xml:space="preserve"> erste Repository als ein Testdurchlauf angelegt wurde, entschieden wir uns daraufhin für eine strukturiertere Variante mit </w:t>
       </w:r>
       <w:proofErr w:type="spellStart"/>
       <w:r>
@@ -2404,11 +1925,7 @@
         </w:r>
       </w:hyperlink>
       <w:r>
-        <w:t xml:space="preserve">. Hierbei </w:t>
-      </w:r>
-      <w:r>
-        <w:lastRenderedPageBreak/>
-        <w:t>wurde stark auf die Lesbarkeit des Codes geachtet, und auf die Modulierung der Inhalte mit Klassen.</w:t>
+        <w:t>. Hierbei wurde stark auf die Lesbarkeit des Codes geachtet, und auf die Modulierung der Inhalte mit Klassen.</w:t>
       </w:r>
       <w:r>
         <w:t xml:space="preserve"> Dieser Prototyp mit der Bezeichnung „Dynamischer Prototyp“ ist dafür da, die Eingabe im Front-End zu repräsentieren, bei dem dynamisch die Anzahl der Layer und Neuronen bestimmt werden kann. Im Hintergrund ist </w:t>
@@ -2430,18 +1947,10 @@
         <w:t>-Model erstellt wird, sobald der entsprechende Button gedrückt wurde. Dieser Prototyp sollte die Hauptanwendung darstellen, bei dem alle Inhalte im Nachhinein implementiert werden.</w:t>
       </w:r>
     </w:p>
-    <w:p>
-      <w:r>
-        <w:t xml:space="preserve">Als Problem erkannten wir, dass wir für die Anwendung auch ein einfaches mathematisches Problem benötigen, auf welches das Model </w:t>
-      </w:r>
-      <w:r>
-        <w:t>approximiert</w:t>
-      </w:r>
-      <w:r>
-        <w:t xml:space="preserve"> </w:t>
-      </w:r>
-      <w:r>
-        <w:t xml:space="preserve">wird. Die Idee entstand dabei, ein </w:t>
+    <w:p/>
+    <w:p>
+      <w:r>
+        <w:t xml:space="preserve">Wir stellten fest, dass wir für unsere Anwendung auch ein einfaches mathematisches Problem benötigen, auf das das Modell approximiert werden kann, um als Beispiel für die XAI-Anwendung zu dienen. Die Idee, die dabei entstand, war ein </w:t>
       </w:r>
       <w:proofErr w:type="spellStart"/>
       <w:r>
@@ -2449,9 +1958,10 @@
       </w:r>
       <w:proofErr w:type="spellEnd"/>
       <w:r>
-        <w:t>-Spiel mit allen möglichen Ergebnissen zu entwerfen und das Model darauf zu trainieren. Trotz mehrerer Anläufe und intensiver Zeit beim Experimentieren und Debuggen, konnte das Model nicht zufriedenstellend fertiggestellt werden. Auch beim Nachfolgemodel (Studentenwohnheim) fand noch Debugging statt.</w:t>
-      </w:r>
-    </w:p>
+        <w:t>-Spiel mit allen möglichen Ausgängen zu entwerfen und das Modell darauf zu trainieren. Trotz mehrerer Versuche und intensiver Arbeit beim Experimentieren und Debuggen konnte das Modell nicht zufriedenstellend abgeschlossen werden. Auch beim nachfolgenden Modell, dem "Studentenwohnheim", war weiteres Debugging erforderlich.</w:t>
+      </w:r>
+    </w:p>
+    <w:p/>
     <w:p>
       <w:pPr>
         <w:pStyle w:val="berschrift2"/>
@@ -2462,7 +1972,19 @@
     </w:p>
     <w:p>
       <w:r>
-        <w:t xml:space="preserve">Für das Experteninterview musste entsprechende Formulare erstell und vorbereitet werden. Anschießend wurde das Experteninterview mit Prof. Dr. </w:t>
+        <w:t>Für das Experteninterview musste entsprechende Formulare erstell</w:t>
+      </w:r>
+      <w:r>
+        <w:t>t</w:t>
+      </w:r>
+      <w:r>
+        <w:t xml:space="preserve"> und vorbereitet werden. </w:t>
+      </w:r>
+      <w:r>
+        <w:t>Anschließend</w:t>
+      </w:r>
+      <w:r>
+        <w:t xml:space="preserve"> wurde das Experteninterview mit Prof. Dr. </w:t>
       </w:r>
       <w:proofErr w:type="spellStart"/>
       <w:r>
@@ -2470,10 +1992,28 @@
       </w:r>
       <w:proofErr w:type="spellEnd"/>
       <w:r>
-        <w:t xml:space="preserve"> durchgeführt. Da hier nicht der ursprüngliche Prototy</w:t>
-      </w:r>
-      <w:r>
-        <w:t>p wurde nicht verwendet. Da die Interaktion in der Anwendung von Lukas Willmann prototypisch implementiert wurde (</w:t>
+        <w:t xml:space="preserve"> durchgeführt. </w:t>
+      </w:r>
+      <w:r>
+        <w:t xml:space="preserve">Hier wurden die beiden </w:t>
+      </w:r>
+      <w:r>
+        <w:t>Interaktionsmöglichkeiten</w:t>
+      </w:r>
+      <w:r>
+        <w:t xml:space="preserve"> </w:t>
+      </w:r>
+      <w:r>
+        <w:t>(Slider, Mausrad)</w:t>
+      </w:r>
+      <w:r>
+        <w:t xml:space="preserve"> in der Anwendung von Lukas Willmann prototypisch implementiert</w:t>
+      </w:r>
+      <w:r>
+        <w:t xml:space="preserve"> </w:t>
+      </w:r>
+      <w:r>
+        <w:t>(</w:t>
       </w:r>
       <w:hyperlink r:id="rId19" w:history="1">
         <w:r>
@@ -2495,52 +2035,6 @@
       <w:r>
         <w:t>, um den Test auf die Nutzerinteraktion anzupassen und das Hauptaugenmerk auf die Fragenstellung zu lenken.</w:t>
       </w:r>
-      <w:r>
-        <w:t xml:space="preserve"> Da der Teil der Visualisierung nicht im aktuellen Repository zu finden ist, hier ein Ausschnitt des Sliders</w:t>
-      </w:r>
-      <w:r>
-        <w:t xml:space="preserve"> vorher und nachher</w:t>
-      </w:r>
-      <w:r>
-        <w:t>:</w:t>
-      </w:r>
-      <w:r>
-        <w:drawing>
-          <wp:inline distT="0" distB="0" distL="0" distR="0" wp14:anchorId="5BE4B0A4" wp14:editId="6F7A7631">
-            <wp:extent cx="2167467" cy="1294789"/>
-            <wp:effectExtent l="0" t="0" r="4445" b="635"/>
-            <wp:docPr id="1665215371" name="Grafik 1" descr="Ein Bild, das Text, Screenshot, Rechteck, Electric Blue (Farbe) enthält.&#10;&#10;Automatisch generierte Beschreibung"/>
-            <wp:cNvGraphicFramePr>
-              <a:graphicFrameLocks xmlns:a="http://schemas.openxmlformats.org/drawingml/2006/main" noChangeAspect="1"/>
-            </wp:cNvGraphicFramePr>
-            <a:graphic xmlns:a="http://schemas.openxmlformats.org/drawingml/2006/main">
-              <a:graphicData uri="http://schemas.openxmlformats.org/drawingml/2006/picture">
-                <pic:pic xmlns:pic="http://schemas.openxmlformats.org/drawingml/2006/picture">
-                  <pic:nvPicPr>
-                    <pic:cNvPr id="1665215371" name="Grafik 1" descr="Ein Bild, das Text, Screenshot, Rechteck, Electric Blue (Farbe) enthält.&#10;&#10;Automatisch generierte Beschreibung"/>
-                    <pic:cNvPicPr/>
-                  </pic:nvPicPr>
-                  <pic:blipFill>
-                    <a:blip r:embed="rId20"/>
-                    <a:stretch>
-                      <a:fillRect/>
-                    </a:stretch>
-                  </pic:blipFill>
-                  <pic:spPr>
-                    <a:xfrm>
-                      <a:off x="0" y="0"/>
-                      <a:ext cx="2181364" cy="1303091"/>
-                    </a:xfrm>
-                    <a:prstGeom prst="rect">
-                      <a:avLst/>
-                    </a:prstGeom>
-                  </pic:spPr>
-                </pic:pic>
-              </a:graphicData>
-            </a:graphic>
-          </wp:inline>
-        </w:drawing>
-      </w:r>
     </w:p>
     <w:p>
       <w:pPr>
@@ -2558,8 +2052,15 @@
         <w:rPr>
           <w:noProof/>
         </w:rPr>
-        <w:t xml:space="preserve"> die Anwendung im Vornherein erläutert und dann zum Testen der beiden Eingabebereiche übergeben. Anschließend wurden zwei Fragebogen ausgefüllt und ein Interview über die Anwendung und die Eingaben durchgeführt, um ein ausführliches Ergebnis zu erhalten.</w:t>
-      </w:r>
+        <w:t xml:space="preserve"> die Anwendung im Vornherein erläutert und zum Testen der beiden Eingabebereiche übergeben. Anschließend wurden zwei Fragebogen ausgefüllt und ein Interview über die Anwendung und die Eingaben durchgeführt, um ein ausführliches Ergebnis zu erhalten.</w:t>
+      </w:r>
+    </w:p>
+    <w:p>
+      <w:pPr>
+        <w:rPr>
+          <w:noProof/>
+        </w:rPr>
+      </w:pPr>
     </w:p>
     <w:p>
       <w:pPr>
@@ -2579,10 +2080,89 @@
         <w:rPr>
           <w:noProof/>
         </w:rPr>
-        <w:t>Das Experteninterview wurde Anschließend analysiert.</w:t>
-      </w:r>
-    </w:p>
-    <w:p/>
+        <w:t>Frau Lasowski,</w:t>
+      </w:r>
+      <w:r>
+        <w:rPr>
+          <w:noProof/>
+        </w:rPr>
+        <w:t xml:space="preserve"> </w:t>
+      </w:r>
+      <w:r>
+        <w:rPr>
+          <w:noProof/>
+        </w:rPr>
+        <w:t>eine renommierte Expertin auf dem Gebiet der Künstlichen Intelligenz und Pädagogik, besonderes Augenmerk auf die Notwendigkeit multifunktionaler Eingabemethoden</w:t>
+      </w:r>
+      <w:r>
+        <w:rPr>
+          <w:noProof/>
+        </w:rPr>
+        <w:t xml:space="preserve">, </w:t>
+      </w:r>
+      <w:r>
+        <w:rPr>
+          <w:noProof/>
+        </w:rPr>
+        <w:t xml:space="preserve"> betonte die Überlegenheit von Slider-basierten Interfaces für mobile Plattformen in ihrer Anwendbarkeit und Benutzerfreundlichkeit. Frau Lasowski, die das Tool selbst im Bildungskontext einsetzen würde, hob wiederholt die Bedeutung des "Playground"-Features hervor, welches dazu dient, komplexe Themen intuitiver zu vermitteln. Sie präferierte die Mausradeingabe mehr und empfand sie als intuitiver und einfacher zu benutzen. </w:t>
+      </w:r>
+    </w:p>
+    <w:p>
+      <w:pPr>
+        <w:rPr>
+          <w:noProof/>
+        </w:rPr>
+      </w:pPr>
+      <w:r>
+        <w:rPr>
+          <w:noProof/>
+        </w:rPr>
+        <w:t>Trotz der Anerkennung der Benutzerfreundlichkeit, kritisierte sie die Gestaltung des Sliders, insbesondere im Hinblick auf dessen Klarheit und Verständlichkeit. Sie merkte an, dass es schwierig sei, die korrespondierenden Werte den spezifischen Neuronen zuzuordnen. Eine visuelle Darstellung dieser Werte direkt an den Verbindungen könnte ihrer Meinung nach zur Verbesserung beitragen.</w:t>
+      </w:r>
+    </w:p>
+    <w:p>
+      <w:pPr>
+        <w:rPr>
+          <w:noProof/>
+        </w:rPr>
+      </w:pPr>
+      <w:r>
+        <w:rPr>
+          <w:noProof/>
+        </w:rPr>
+        <w:t>Des Weiteren empfahl Frau Lasowski, die Implementation von extremen Fallbeispielen, insbesondere zur Veranschaulichung von Overfitting, einem häufigen Problem in der Modellbildung. Sie schlug vor, dass die Dicke der Verbindungen im Tool proportional zu den Gewichtswerten der neuronalen Netzwerkmodelle sein könnte, um eine intuitivere und effektivere Visualisierung zu ermöglichen.</w:t>
+      </w:r>
+    </w:p>
+    <w:p>
+      <w:pPr>
+        <w:rPr>
+          <w:noProof/>
+        </w:rPr>
+      </w:pPr>
+    </w:p>
+    <w:p>
+      <w:pPr>
+        <w:pStyle w:val="berschrift1"/>
+      </w:pPr>
+      <w:r>
+        <w:lastRenderedPageBreak/>
+        <w:t>Ausblick</w:t>
+      </w:r>
+    </w:p>
+    <w:p>
+      <w:r>
+        <w:t xml:space="preserve">Weitere Schritte der Anwendung wäre, die Analyse von Frau Dr. Laskowski in der Anwendung umzusetzen und anschließend die Eingabemöglichkeiten in das Hauptprojekt zu </w:t>
+      </w:r>
+      <w:r>
+        <w:t>implementieren</w:t>
+      </w:r>
+      <w:r>
+        <w:t>. Anschließend wäre ein AB-Test für eine weitere Iteration notwendig, um die Anwendung zu Evaluieren</w:t>
+      </w:r>
+      <w:r>
+        <w:t xml:space="preserve"> und in die Anwendung entsprechend zu integrieren.</w:t>
+      </w:r>
+    </w:p>
     <w:sectPr>
       <w:pgSz w:w="11906" w:h="16838"/>
       <w:pgMar w:top="1417" w:right="1417" w:bottom="1134" w:left="1417" w:header="708" w:footer="708" w:gutter="0"/>
@@ -2993,7 +2573,7 @@
   <w:style w:type="paragraph" w:default="1" w:styleId="Standard">
     <w:name w:val="Normal"/>
     <w:qFormat/>
-    <w:rsid w:val="009235AB"/>
+    <w:rsid w:val="00FB4255"/>
   </w:style>
   <w:style w:type="paragraph" w:styleId="berschrift1">
     <w:name w:val="heading 1"/>

</xml_diff>